<commit_message>
Project Description Document with NUIDs
</commit_message>
<xml_diff>
--- a/AED_Project_Synopsis_Ecosystem approach to Opioid crisis.docx
+++ b/AED_Project_Synopsis_Ecosystem approach to Opioid crisis.docx
@@ -813,16 +813,7 @@
           <w:sz w:val="24"/>
           <w:szCs w:val="24"/>
         </w:rPr>
-        <w:t xml:space="preserve"> and aligning action across the ecosystem, to using a portfolio of interventions, driving innovation,</w:t>
-      </w:r>
-      <w:bookmarkStart w:id="0" w:name="_GoBack"/>
-      <w:bookmarkEnd w:id="0"/>
-      <w:r>
-        <w:rPr>
-          <w:sz w:val="24"/>
-          <w:szCs w:val="24"/>
-        </w:rPr>
-        <w:t xml:space="preserve"> and using markets to support sustainable solutions, the ecosyste</w:t>
+        <w:t xml:space="preserve"> and aligning action across the ecosystem, to using a portfolio of interventions, driving innovation, and using markets to support sustainable solutions, the ecosyste</w:t>
       </w:r>
       <w:r>
         <w:rPr>
@@ -862,8 +853,12 @@
     </w:p>
     <w:p/>
     <w:sectPr>
-      <w:headerReference w:type="default" r:id="rId7"/>
-      <w:footerReference w:type="default" r:id="rId8"/>
+      <w:headerReference w:type="even" r:id="rId7"/>
+      <w:headerReference w:type="default" r:id="rId8"/>
+      <w:footerReference w:type="even" r:id="rId9"/>
+      <w:footerReference w:type="default" r:id="rId10"/>
+      <w:headerReference w:type="first" r:id="rId11"/>
+      <w:footerReference w:type="first" r:id="rId12"/>
       <w:pgSz w:w="12240" w:h="15840"/>
       <w:pgMar w:top="1440" w:right="1440" w:bottom="1440" w:left="1440" w:header="720" w:footer="720" w:gutter="0"/>
       <w:cols w:space="720"/>
@@ -899,6 +894,16 @@
 </file>
 
 <file path=word/footer1.xml><?xml version="1.0" encoding="utf-8"?>
+<w:ftr xmlns:wpc="http://schemas.microsoft.com/office/word/2010/wordprocessingCanvas" xmlns:cx="http://schemas.microsoft.com/office/drawing/2014/chartex" xmlns:cx1="http://schemas.microsoft.com/office/drawing/2015/9/8/chartex" xmlns:cx2="http://schemas.microsoft.com/office/drawing/2015/10/21/chartex" xmlns:cx3="http://schemas.microsoft.com/office/drawing/2016/5/9/chartex" xmlns:cx4="http://schemas.microsoft.com/office/drawing/2016/5/10/chartex" xmlns:cx5="http://schemas.microsoft.com/office/drawing/2016/5/11/chartex" xmlns:mc="http://schemas.openxmlformats.org/markup-compatibility/2006" xmlns:o="urn:schemas-microsoft-com:office:office" xmlns:r="http://schemas.openxmlformats.org/officeDocument/2006/relationships" xmlns:m="http://schemas.openxmlformats.org/officeDocument/2006/math" xmlns:v="urn:schemas-microsoft-com:vml" xmlns:wp14="http://schemas.microsoft.com/office/word/2010/wordprocessingDrawing" xmlns:wp="http://schemas.openxmlformats.org/drawingml/2006/wordprocessingDrawing" xmlns:w10="urn:schemas-microsoft-com:office:word" xmlns:w="http://schemas.openxmlformats.org/wordprocessingml/2006/main" xmlns:w14="http://schemas.microsoft.com/office/word/2010/wordml" xmlns:w15="http://schemas.microsoft.com/office/word/2012/wordml" xmlns:w16se="http://schemas.microsoft.com/office/word/2015/wordml/symex" xmlns:wpg="http://schemas.microsoft.com/office/word/2010/wordprocessingGroup" xmlns:wpi="http://schemas.microsoft.com/office/word/2010/wordprocessingInk" xmlns:wne="http://schemas.microsoft.com/office/word/2006/wordml" xmlns:wps="http://schemas.microsoft.com/office/word/2010/wordprocessingShape" mc:Ignorable="w14 w15 w16se wp14">
+  <w:p>
+    <w:pPr>
+      <w:pStyle w:val="Footer"/>
+    </w:pPr>
+  </w:p>
+</w:ftr>
+</file>
+
+<file path=word/footer2.xml><?xml version="1.0" encoding="utf-8"?>
 <w:ftr xmlns:wpc="http://schemas.microsoft.com/office/word/2010/wordprocessingCanvas" xmlns:cx="http://schemas.microsoft.com/office/drawing/2014/chartex" xmlns:cx1="http://schemas.microsoft.com/office/drawing/2015/9/8/chartex" xmlns:cx2="http://schemas.microsoft.com/office/drawing/2015/10/21/chartex" xmlns:cx3="http://schemas.microsoft.com/office/drawing/2016/5/9/chartex" xmlns:cx4="http://schemas.microsoft.com/office/drawing/2016/5/10/chartex" xmlns:cx5="http://schemas.microsoft.com/office/drawing/2016/5/11/chartex" xmlns:mc="http://schemas.openxmlformats.org/markup-compatibility/2006" xmlns:o="urn:schemas-microsoft-com:office:office" xmlns:r="http://schemas.openxmlformats.org/officeDocument/2006/relationships" xmlns:m="http://schemas.openxmlformats.org/officeDocument/2006/math" xmlns:v="urn:schemas-microsoft-com:vml" xmlns:wp14="http://schemas.microsoft.com/office/word/2010/wordprocessingDrawing" xmlns:wp="http://schemas.openxmlformats.org/drawingml/2006/wordprocessingDrawing" xmlns:w10="urn:schemas-microsoft-com:office:word" xmlns:w="http://schemas.openxmlformats.org/wordprocessingml/2006/main" xmlns:w14="http://schemas.microsoft.com/office/word/2010/wordml" xmlns:w15="http://schemas.microsoft.com/office/word/2012/wordml" xmlns:w16se="http://schemas.microsoft.com/office/word/2015/wordml/symex" xmlns:wpg="http://schemas.microsoft.com/office/word/2010/wordprocessingGroup" xmlns:wpi="http://schemas.microsoft.com/office/word/2010/wordprocessingInk" xmlns:wne="http://schemas.microsoft.com/office/word/2006/wordml" xmlns:wps="http://schemas.microsoft.com/office/word/2010/wordprocessingShape" mc:Ignorable="w14 w15 w16se wp14">
   <w:p>
     <w:pPr>
@@ -933,6 +938,11 @@
       <w:pStyle w:val="Footer"/>
     </w:pPr>
     <w:r>
+      <w:t>001238207</w:t>
+    </w:r>
+    <w:bookmarkStart w:id="0" w:name="_GoBack"/>
+    <w:bookmarkEnd w:id="0"/>
+    <w:r>
       <w:tab/>
     </w:r>
     <w:r>
@@ -948,6 +958,16 @@
 </w:ftr>
 </file>
 
+<file path=word/footer3.xml><?xml version="1.0" encoding="utf-8"?>
+<w:ftr xmlns:wpc="http://schemas.microsoft.com/office/word/2010/wordprocessingCanvas" xmlns:cx="http://schemas.microsoft.com/office/drawing/2014/chartex" xmlns:cx1="http://schemas.microsoft.com/office/drawing/2015/9/8/chartex" xmlns:cx2="http://schemas.microsoft.com/office/drawing/2015/10/21/chartex" xmlns:cx3="http://schemas.microsoft.com/office/drawing/2016/5/9/chartex" xmlns:cx4="http://schemas.microsoft.com/office/drawing/2016/5/10/chartex" xmlns:cx5="http://schemas.microsoft.com/office/drawing/2016/5/11/chartex" xmlns:mc="http://schemas.openxmlformats.org/markup-compatibility/2006" xmlns:o="urn:schemas-microsoft-com:office:office" xmlns:r="http://schemas.openxmlformats.org/officeDocument/2006/relationships" xmlns:m="http://schemas.openxmlformats.org/officeDocument/2006/math" xmlns:v="urn:schemas-microsoft-com:vml" xmlns:wp14="http://schemas.microsoft.com/office/word/2010/wordprocessingDrawing" xmlns:wp="http://schemas.openxmlformats.org/drawingml/2006/wordprocessingDrawing" xmlns:w10="urn:schemas-microsoft-com:office:word" xmlns:w="http://schemas.openxmlformats.org/wordprocessingml/2006/main" xmlns:w14="http://schemas.microsoft.com/office/word/2010/wordml" xmlns:w15="http://schemas.microsoft.com/office/word/2012/wordml" xmlns:w16se="http://schemas.microsoft.com/office/word/2015/wordml/symex" xmlns:wpg="http://schemas.microsoft.com/office/word/2010/wordprocessingGroup" xmlns:wpi="http://schemas.microsoft.com/office/word/2010/wordprocessingInk" xmlns:wne="http://schemas.microsoft.com/office/word/2006/wordml" xmlns:wps="http://schemas.microsoft.com/office/word/2010/wordprocessingShape" mc:Ignorable="w14 w15 w16se wp14">
+  <w:p>
+    <w:pPr>
+      <w:pStyle w:val="Footer"/>
+    </w:pPr>
+  </w:p>
+</w:ftr>
+</file>
+
 <file path=word/footnotes.xml><?xml version="1.0" encoding="utf-8"?>
 <w:footnotes xmlns:wpc="http://schemas.microsoft.com/office/word/2010/wordprocessingCanvas" xmlns:cx="http://schemas.microsoft.com/office/drawing/2014/chartex" xmlns:cx1="http://schemas.microsoft.com/office/drawing/2015/9/8/chartex" xmlns:cx2="http://schemas.microsoft.com/office/drawing/2015/10/21/chartex" xmlns:cx3="http://schemas.microsoft.com/office/drawing/2016/5/9/chartex" xmlns:cx4="http://schemas.microsoft.com/office/drawing/2016/5/10/chartex" xmlns:cx5="http://schemas.microsoft.com/office/drawing/2016/5/11/chartex" xmlns:mc="http://schemas.openxmlformats.org/markup-compatibility/2006" xmlns:o="urn:schemas-microsoft-com:office:office" xmlns:r="http://schemas.openxmlformats.org/officeDocument/2006/relationships" xmlns:m="http://schemas.openxmlformats.org/officeDocument/2006/math" xmlns:v="urn:schemas-microsoft-com:vml" xmlns:wp14="http://schemas.microsoft.com/office/word/2010/wordprocessingDrawing" xmlns:wp="http://schemas.openxmlformats.org/drawingml/2006/wordprocessingDrawing" xmlns:w10="urn:schemas-microsoft-com:office:word" xmlns:w="http://schemas.openxmlformats.org/wordprocessingml/2006/main" xmlns:w14="http://schemas.microsoft.com/office/word/2010/wordml" xmlns:w15="http://schemas.microsoft.com/office/word/2012/wordml" xmlns:w16se="http://schemas.microsoft.com/office/word/2015/wordml/symex" xmlns:wpg="http://schemas.microsoft.com/office/word/2010/wordprocessingGroup" xmlns:wpi="http://schemas.microsoft.com/office/word/2010/wordprocessingInk" xmlns:wne="http://schemas.microsoft.com/office/word/2006/wordml" xmlns:wps="http://schemas.microsoft.com/office/word/2010/wordprocessingShape" mc:Ignorable="w14 w15 w16se wp14">
   <w:footnote w:type="separator" w:id="-1">
@@ -974,6 +994,16 @@
 </file>
 
 <file path=word/header1.xml><?xml version="1.0" encoding="utf-8"?>
+<w:hdr xmlns:wpc="http://schemas.microsoft.com/office/word/2010/wordprocessingCanvas" xmlns:cx="http://schemas.microsoft.com/office/drawing/2014/chartex" xmlns:cx1="http://schemas.microsoft.com/office/drawing/2015/9/8/chartex" xmlns:cx2="http://schemas.microsoft.com/office/drawing/2015/10/21/chartex" xmlns:cx3="http://schemas.microsoft.com/office/drawing/2016/5/9/chartex" xmlns:cx4="http://schemas.microsoft.com/office/drawing/2016/5/10/chartex" xmlns:cx5="http://schemas.microsoft.com/office/drawing/2016/5/11/chartex" xmlns:mc="http://schemas.openxmlformats.org/markup-compatibility/2006" xmlns:o="urn:schemas-microsoft-com:office:office" xmlns:r="http://schemas.openxmlformats.org/officeDocument/2006/relationships" xmlns:m="http://schemas.openxmlformats.org/officeDocument/2006/math" xmlns:v="urn:schemas-microsoft-com:vml" xmlns:wp14="http://schemas.microsoft.com/office/word/2010/wordprocessingDrawing" xmlns:wp="http://schemas.openxmlformats.org/drawingml/2006/wordprocessingDrawing" xmlns:w10="urn:schemas-microsoft-com:office:word" xmlns:w="http://schemas.openxmlformats.org/wordprocessingml/2006/main" xmlns:w14="http://schemas.microsoft.com/office/word/2010/wordml" xmlns:w15="http://schemas.microsoft.com/office/word/2012/wordml" xmlns:w16se="http://schemas.microsoft.com/office/word/2015/wordml/symex" xmlns:wpg="http://schemas.microsoft.com/office/word/2010/wordprocessingGroup" xmlns:wpi="http://schemas.microsoft.com/office/word/2010/wordprocessingInk" xmlns:wne="http://schemas.microsoft.com/office/word/2006/wordml" xmlns:wps="http://schemas.microsoft.com/office/word/2010/wordprocessingShape" mc:Ignorable="w14 w15 w16se wp14">
+  <w:p>
+    <w:pPr>
+      <w:pStyle w:val="Header"/>
+    </w:pPr>
+  </w:p>
+</w:hdr>
+</file>
+
+<file path=word/header2.xml><?xml version="1.0" encoding="utf-8"?>
 <w:hdr xmlns:wpc="http://schemas.microsoft.com/office/word/2010/wordprocessingCanvas" xmlns:cx="http://schemas.microsoft.com/office/drawing/2014/chartex" xmlns:cx1="http://schemas.microsoft.com/office/drawing/2015/9/8/chartex" xmlns:cx2="http://schemas.microsoft.com/office/drawing/2015/10/21/chartex" xmlns:cx3="http://schemas.microsoft.com/office/drawing/2016/5/9/chartex" xmlns:cx4="http://schemas.microsoft.com/office/drawing/2016/5/10/chartex" xmlns:cx5="http://schemas.microsoft.com/office/drawing/2016/5/11/chartex" xmlns:mc="http://schemas.openxmlformats.org/markup-compatibility/2006" xmlns:o="urn:schemas-microsoft-com:office:office" xmlns:r="http://schemas.openxmlformats.org/officeDocument/2006/relationships" xmlns:m="http://schemas.openxmlformats.org/officeDocument/2006/math" xmlns:v="urn:schemas-microsoft-com:vml" xmlns:wp14="http://schemas.microsoft.com/office/word/2010/wordprocessingDrawing" xmlns:wp="http://schemas.openxmlformats.org/drawingml/2006/wordprocessingDrawing" xmlns:w10="urn:schemas-microsoft-com:office:word" xmlns:w="http://schemas.openxmlformats.org/wordprocessingml/2006/main" xmlns:w14="http://schemas.microsoft.com/office/word/2010/wordml" xmlns:w15="http://schemas.microsoft.com/office/word/2012/wordml" xmlns:w16se="http://schemas.microsoft.com/office/word/2015/wordml/symex" xmlns:wpg="http://schemas.microsoft.com/office/word/2010/wordprocessingGroup" xmlns:wpi="http://schemas.microsoft.com/office/word/2010/wordprocessingInk" xmlns:wne="http://schemas.microsoft.com/office/word/2006/wordml" xmlns:wps="http://schemas.microsoft.com/office/word/2010/wordprocessingShape" mc:Ignorable="w14 w15 w16se wp14">
   <w:p>
     <w:pPr>
@@ -993,6 +1023,16 @@
       <w:t>Ecosystem approach to Opioid crisis</w:t>
     </w:r>
   </w:p>
+  <w:p>
+    <w:pPr>
+      <w:pStyle w:val="Header"/>
+    </w:pPr>
+  </w:p>
+</w:hdr>
+</file>
+
+<file path=word/header3.xml><?xml version="1.0" encoding="utf-8"?>
+<w:hdr xmlns:wpc="http://schemas.microsoft.com/office/word/2010/wordprocessingCanvas" xmlns:cx="http://schemas.microsoft.com/office/drawing/2014/chartex" xmlns:cx1="http://schemas.microsoft.com/office/drawing/2015/9/8/chartex" xmlns:cx2="http://schemas.microsoft.com/office/drawing/2015/10/21/chartex" xmlns:cx3="http://schemas.microsoft.com/office/drawing/2016/5/9/chartex" xmlns:cx4="http://schemas.microsoft.com/office/drawing/2016/5/10/chartex" xmlns:cx5="http://schemas.microsoft.com/office/drawing/2016/5/11/chartex" xmlns:mc="http://schemas.openxmlformats.org/markup-compatibility/2006" xmlns:o="urn:schemas-microsoft-com:office:office" xmlns:r="http://schemas.openxmlformats.org/officeDocument/2006/relationships" xmlns:m="http://schemas.openxmlformats.org/officeDocument/2006/math" xmlns:v="urn:schemas-microsoft-com:vml" xmlns:wp14="http://schemas.microsoft.com/office/word/2010/wordprocessingDrawing" xmlns:wp="http://schemas.openxmlformats.org/drawingml/2006/wordprocessingDrawing" xmlns:w10="urn:schemas-microsoft-com:office:word" xmlns:w="http://schemas.openxmlformats.org/wordprocessingml/2006/main" xmlns:w14="http://schemas.microsoft.com/office/word/2010/wordml" xmlns:w15="http://schemas.microsoft.com/office/word/2012/wordml" xmlns:w16se="http://schemas.microsoft.com/office/word/2015/wordml/symex" xmlns:wpg="http://schemas.microsoft.com/office/word/2010/wordprocessingGroup" xmlns:wpi="http://schemas.microsoft.com/office/word/2010/wordprocessingInk" xmlns:wne="http://schemas.microsoft.com/office/word/2006/wordml" xmlns:wps="http://schemas.microsoft.com/office/word/2010/wordprocessingShape" mc:Ignorable="w14 w15 w16se wp14">
   <w:p>
     <w:pPr>
       <w:pStyle w:val="Header"/>

</xml_diff>